<commit_message>
The first version Signed-off-by: PacoIrene <zhenyangchu@gmail.com>
</commit_message>
<xml_diff>
--- a/doc/接口设计文档.docx
+++ b/doc/接口设计文档.docx
@@ -32,7 +32,23 @@
     <w:p/>
     <w:p>
       <w:r>
-        <w:t>&lt;script type = “text/javascript” src= “float.js”</w:t>
+        <w:t>&lt;script type = “text/</w:t>
+      </w:r>
+      <w:proofErr w:type="spellStart"/>
+      <w:r>
+        <w:t>javascript</w:t>
+      </w:r>
+      <w:proofErr w:type="spellEnd"/>
+      <w:r>
+        <w:t xml:space="preserve">” </w:t>
+      </w:r>
+      <w:proofErr w:type="spellStart"/>
+      <w:r>
+        <w:t>src</w:t>
+      </w:r>
+      <w:proofErr w:type="spellEnd"/>
+      <w:r>
+        <w:t>= “float.js”</w:t>
       </w:r>
       <w:r>
         <w:rPr>
@@ -45,79 +61,383 @@
       </w:r>
     </w:p>
     <w:p>
-      <w:r>
-        <w:t xml:space="preserve">var graph = new </w:t>
-      </w:r>
+      <w:proofErr w:type="spellStart"/>
+      <w:proofErr w:type="gramStart"/>
+      <w:r>
+        <w:t>var</w:t>
+      </w:r>
+      <w:proofErr w:type="spellEnd"/>
+      <w:proofErr w:type="gramEnd"/>
+      <w:r>
+        <w:t xml:space="preserve"> graph = new </w:t>
+      </w:r>
+      <w:proofErr w:type="spellStart"/>
       <w:r>
         <w:rPr>
           <w:rFonts w:hint="eastAsia"/>
         </w:rPr>
         <w:t>Float</w:t>
+      </w:r>
+      <w:r>
+        <w:t>.graph</w:t>
+      </w:r>
+      <w:proofErr w:type="spellEnd"/>
+      <w:r>
+        <w:t>({</w:t>
+      </w:r>
+    </w:p>
+    <w:p>
+      <w:r>
+        <w:tab/>
+      </w:r>
+      <w:proofErr w:type="gramStart"/>
+      <w:r>
+        <w:t>element</w:t>
+      </w:r>
+      <w:proofErr w:type="gramEnd"/>
+      <w:r>
+        <w:t>: "#</w:t>
+      </w:r>
+      <w:proofErr w:type="spellStart"/>
+      <w:r>
+        <w:t>elementNode</w:t>
+      </w:r>
+      <w:proofErr w:type="spellEnd"/>
+      <w:r>
+        <w:t>",</w:t>
+      </w:r>
+    </w:p>
+    <w:p>
+      <w:r>
+        <w:rPr>
+          <w:rFonts w:hint="eastAsia"/>
+        </w:rPr>
+        <w:tab/>
+      </w:r>
+      <w:proofErr w:type="gramStart"/>
+      <w:r>
+        <w:rPr>
+          <w:rFonts w:hint="eastAsia"/>
+        </w:rPr>
+        <w:t>width</w:t>
+      </w:r>
+      <w:proofErr w:type="gramEnd"/>
+      <w:r>
+        <w:rPr>
+          <w:rFonts w:hint="eastAsia"/>
+        </w:rPr>
+        <w:t>: 300,</w:t>
+      </w:r>
+    </w:p>
+    <w:p>
+      <w:r>
+        <w:rPr>
+          <w:rFonts w:hint="eastAsia"/>
+        </w:rPr>
+        <w:tab/>
+      </w:r>
+      <w:proofErr w:type="gramStart"/>
+      <w:r>
+        <w:rPr>
+          <w:rFonts w:hint="eastAsia"/>
+        </w:rPr>
+        <w:t>height</w:t>
+      </w:r>
+      <w:proofErr w:type="gramEnd"/>
+      <w:r>
+        <w:rPr>
+          <w:rFonts w:hint="eastAsia"/>
+        </w:rPr>
+        <w:t>: 500,</w:t>
+      </w:r>
+    </w:p>
+    <w:p>
+      <w:r>
+        <w:rPr>
+          <w:rFonts w:hint="eastAsia"/>
+        </w:rPr>
+        <w:tab/>
+      </w:r>
+      <w:proofErr w:type="gramStart"/>
+      <w:r>
+        <w:rPr>
+          <w:rFonts w:hint="eastAsia"/>
+        </w:rPr>
+        <w:t>type</w:t>
+      </w:r>
+      <w:proofErr w:type="gramEnd"/>
+      <w:r>
+        <w:rPr>
+          <w:rFonts w:hint="eastAsia"/>
+        </w:rPr>
+        <w:t>: column</w:t>
+      </w:r>
+      <w:r>
+        <w:rPr>
+          <w:rFonts w:hint="eastAsia"/>
+        </w:rPr>
+        <w:t>,</w:t>
+      </w:r>
+    </w:p>
+    <w:p>
+      <w:pPr>
+        <w:ind w:firstLine="420"/>
+      </w:pPr>
+      <w:proofErr w:type="gramStart"/>
+      <w:r>
+        <w:t>series</w:t>
+      </w:r>
+      <w:proofErr w:type="gramEnd"/>
+      <w:r>
+        <w:t xml:space="preserve">: </w:t>
+      </w:r>
+      <w:r>
+        <w:t>[</w:t>
+      </w:r>
+    </w:p>
+    <w:p>
+      <w:pPr>
+        <w:ind w:firstLine="420"/>
+      </w:pPr>
+      <w:r>
+        <w:tab/>
+        <w:t>{x: 0, y: 10</w:t>
+      </w:r>
+      <w:proofErr w:type="gramStart"/>
+      <w:r>
+        <w:t>,color</w:t>
+      </w:r>
+      <w:proofErr w:type="gramEnd"/>
+      <w:r>
+        <w:t>: "</w:t>
+      </w:r>
+      <w:proofErr w:type="spellStart"/>
+      <w:r>
+        <w:t>steelblue</w:t>
+      </w:r>
+      <w:proofErr w:type="spellEnd"/>
+      <w:r>
+        <w:t>"</w:t>
+      </w:r>
+      <w:r>
+        <w:rPr>
+          <w:rFonts w:hint="eastAsia"/>
+        </w:rPr>
+        <w:t>,name:</w:t>
+      </w:r>
+      <w:r>
+        <w:t>”</w:t>
+      </w:r>
+      <w:proofErr w:type="spellStart"/>
+      <w:r>
+        <w:rPr>
+          <w:rFonts w:hint="eastAsia"/>
+        </w:rPr>
+        <w:t>ew</w:t>
+      </w:r>
+      <w:proofErr w:type="spellEnd"/>
+      <w:r>
+        <w:t>”</w:t>
+      </w:r>
+      <w:r>
+        <w:t>},</w:t>
+      </w:r>
+    </w:p>
+    <w:p>
+      <w:pPr>
+        <w:ind w:firstLine="420"/>
+      </w:pPr>
+      <w:r>
+        <w:tab/>
+        <w:t>{x: 1, y: 13</w:t>
+      </w:r>
+      <w:proofErr w:type="gramStart"/>
+      <w:r>
+        <w:t>,color</w:t>
+      </w:r>
+      <w:proofErr w:type="gramEnd"/>
+      <w:r>
+        <w:t>: "</w:t>
+      </w:r>
+      <w:proofErr w:type="spellStart"/>
+      <w:r>
+        <w:t>steelblue</w:t>
+      </w:r>
+      <w:proofErr w:type="spellEnd"/>
+      <w:r>
+        <w:t>"</w:t>
+      </w:r>
+      <w:r>
+        <w:rPr>
+          <w:rFonts w:hint="eastAsia"/>
+        </w:rPr>
+        <w:t>,name:</w:t>
+      </w:r>
+      <w:r>
+        <w:t>”</w:t>
+      </w:r>
+      <w:proofErr w:type="spellStart"/>
+      <w:r>
+        <w:rPr>
+          <w:rFonts w:hint="eastAsia"/>
+        </w:rPr>
+        <w:t>ew</w:t>
+      </w:r>
+      <w:proofErr w:type="spellEnd"/>
+      <w:r>
+        <w:t>”</w:t>
+      </w:r>
+      <w:r>
+        <w:t xml:space="preserve">}, </w:t>
+      </w:r>
+    </w:p>
+    <w:p>
+      <w:pPr>
+        <w:ind w:firstLine="420"/>
+      </w:pPr>
+      <w:r>
+        <w:tab/>
+        <w:t>{x: 2, y: 44</w:t>
+      </w:r>
+      <w:proofErr w:type="gramStart"/>
+      <w:r>
+        <w:t>,color</w:t>
+      </w:r>
+      <w:proofErr w:type="gramEnd"/>
+      <w:r>
+        <w:t>: "</w:t>
+      </w:r>
+      <w:proofErr w:type="spellStart"/>
+      <w:r>
+        <w:t>steelblue</w:t>
+      </w:r>
+      <w:proofErr w:type="spellEnd"/>
+      <w:r>
+        <w:t>"</w:t>
+      </w:r>
+      <w:r>
+        <w:rPr>
+          <w:rFonts w:hint="eastAsia"/>
+        </w:rPr>
+        <w:t>,name:</w:t>
+      </w:r>
+      <w:r>
+        <w:t>”</w:t>
+      </w:r>
+      <w:proofErr w:type="spellStart"/>
+      <w:r>
+        <w:rPr>
+          <w:rFonts w:hint="eastAsia"/>
+        </w:rPr>
+        <w:t>ew</w:t>
+      </w:r>
+      <w:proofErr w:type="spellEnd"/>
+      <w:r>
+        <w:t>”</w:t>
+      </w:r>
+      <w:r>
+        <w:t>},</w:t>
+      </w:r>
+    </w:p>
+    <w:p>
+      <w:pPr>
+        <w:ind w:firstLine="420"/>
+      </w:pPr>
+      <w:r>
+        <w:t xml:space="preserve"> </w:t>
+      </w:r>
+      <w:r>
+        <w:tab/>
+        <w:t>{x: 3, y: 30</w:t>
+      </w:r>
+      <w:proofErr w:type="gramStart"/>
+      <w:r>
+        <w:t>,color</w:t>
+      </w:r>
+      <w:proofErr w:type="gramEnd"/>
+      <w:r>
+        <w:t>: "</w:t>
+      </w:r>
+      <w:proofErr w:type="spellStart"/>
+      <w:r>
+        <w:t>steelblue</w:t>
+      </w:r>
+      <w:proofErr w:type="spellEnd"/>
+      <w:r>
+        <w:t>"</w:t>
+      </w:r>
+      <w:r>
+        <w:rPr>
+          <w:rFonts w:hint="eastAsia"/>
+        </w:rPr>
+        <w:t>,name:</w:t>
+      </w:r>
+      <w:r>
+        <w:t>”</w:t>
+      </w:r>
+      <w:proofErr w:type="spellStart"/>
+      <w:r>
+        <w:rPr>
+          <w:rFonts w:hint="eastAsia"/>
+        </w:rPr>
+        <w:t>ew</w:t>
+      </w:r>
+      <w:proofErr w:type="spellEnd"/>
+      <w:r>
+        <w:t>”</w:t>
+      </w:r>
+      <w:r>
+        <w:t xml:space="preserve">}, </w:t>
+      </w:r>
+    </w:p>
+    <w:p>
+      <w:pPr>
+        <w:ind w:firstLine="420"/>
+      </w:pPr>
+      <w:r>
+        <w:tab/>
+        <w:t>{x: 4, y: 39,color: "</w:t>
+      </w:r>
+      <w:proofErr w:type="spellStart"/>
+      <w:r>
+        <w:t>steelblue</w:t>
+      </w:r>
+      <w:proofErr w:type="spellEnd"/>
+      <w:r>
+        <w:t>"</w:t>
+      </w:r>
+      <w:r>
+        <w:rPr>
+          <w:rFonts w:hint="eastAsia"/>
+        </w:rPr>
+        <w:t>,name:</w:t>
+      </w:r>
+      <w:r>
+        <w:t>”</w:t>
+      </w:r>
+      <w:proofErr w:type="spellStart"/>
+      <w:r>
+        <w:rPr>
+          <w:rFonts w:hint="eastAsia"/>
+        </w:rPr>
+        <w:t>ew</w:t>
+      </w:r>
+      <w:proofErr w:type="spellEnd"/>
+      <w:r>
+        <w:t>”</w:t>
       </w:r>
       <w:bookmarkStart w:id="0" w:name="_GoBack"/>
       <w:bookmarkEnd w:id="0"/>
       <w:r>
-        <w:t>.graph({</w:t>
-      </w:r>
-    </w:p>
-    <w:p>
-      <w:r>
-        <w:tab/>
-        <w:t>element: "#elementNode",</w:t>
-      </w:r>
-    </w:p>
-    <w:p>
-      <w:r>
-        <w:tab/>
-        <w:t>series: [{</w:t>
-      </w:r>
-    </w:p>
-    <w:p>
-      <w:r>
-        <w:tab/>
-      </w:r>
-      <w:r>
-        <w:tab/>
-        <w:t>color: "#ffffff",</w:t>
-      </w:r>
-    </w:p>
-    <w:p>
-      <w:r>
-        <w:tab/>
-      </w:r>
-      <w:r>
-        <w:tab/>
-        <w:t>data: [{x: 0, y: 10}, {x: 1, y: 13}, {x: 2, y: 44}, {x: 3, y: 30}, {x: 4, y: 39}]</w:t>
-      </w:r>
-    </w:p>
-    <w:p>
-      <w:r>
-        <w:tab/>
-        <w:t>}, {</w:t>
-      </w:r>
-    </w:p>
-    <w:p>
-      <w:r>
-        <w:tab/>
-      </w:r>
-      <w:r>
-        <w:tab/>
-        <w:t>color: "#000000",</w:t>
-      </w:r>
-    </w:p>
-    <w:p>
-      <w:r>
-        <w:tab/>
-      </w:r>
-      <w:r>
-        <w:tab/>
-        <w:t>data: [{x: 0, y: 3}, {x: 1, y: 24}, {x: 2, y: 13}, {x: 3, y: 54}, {x: 4, y: 36}]</w:t>
-      </w:r>
-    </w:p>
-    <w:p>
-      <w:r>
-        <w:tab/>
-        <w:t>}]</w:t>
+        <w:t>}</w:t>
+      </w:r>
+    </w:p>
+    <w:p>
+      <w:pPr>
+        <w:ind w:firstLine="420"/>
+      </w:pPr>
+      <w:r>
+        <w:t>]</w:t>
       </w:r>
     </w:p>
     <w:p>
@@ -126,8 +446,18 @@
       </w:r>
     </w:p>
     <w:p>
-      <w:r>
-        <w:t>graph.render();</w:t>
+      <w:proofErr w:type="spellStart"/>
+      <w:proofErr w:type="gramStart"/>
+      <w:r>
+        <w:t>graph.render</w:t>
+      </w:r>
+      <w:proofErr w:type="spellEnd"/>
+      <w:r>
+        <w:t>(</w:t>
+      </w:r>
+      <w:proofErr w:type="gramEnd"/>
+      <w:r>
+        <w:t>);</w:t>
       </w:r>
     </w:p>
     <w:sectPr>

</xml_diff>